<commit_message>
Final 3.7 release as posted to codeproject
</commit_message>
<xml_diff>
--- a/Documentation/Marlin3.docx
+++ b/Documentation/Marlin3.docx
@@ -204,7 +204,7 @@
           <w:szCs w:val="36"/>
           <w:lang w:val="en-US"/>
         </w:rPr>
-        <w:t>6</w:t>
+        <w:t>7</w:t>
       </w:r>
     </w:p>
     <w:p>
@@ -260,7 +260,7 @@
             <v:path o:extrusionok="f" gradientshapeok="t" o:connecttype="rect"/>
             <o:lock v:ext="edit" aspectratio="t"/>
           </v:shapetype>
-          <v:shape id="_x0000_i1025" type="#_x0000_t75" style="width:454pt;height:230.5pt">
+          <v:shape id="_x0000_i1025" type="#_x0000_t75" style="width:453.75pt;height:230.25pt">
             <v:imagedata r:id="rId8" o:title=""/>
           </v:shape>
         </w:pict>
@@ -3758,7 +3758,7 @@
           <w:noProof/>
         </w:rPr>
         <w:pict>
-          <v:shape id="Afbeelding 1" o:spid="_x0000_i1026" type="#_x0000_t75" style="width:280pt;height:192.5pt;visibility:visible;mso-wrap-style:square;mso-position-horizontal:absolute">
+          <v:shape id="Afbeelding 1" o:spid="_x0000_i1026" type="#_x0000_t75" style="width:279.75pt;height:192pt;visibility:visible;mso-wrap-style:square;mso-position-horizontal:absolute">
             <v:imagedata r:id="rId10" o:title=""/>
           </v:shape>
         </w:pict>
@@ -6125,34 +6125,35 @@
           <w:szCs w:val="22"/>
           <w:lang w:val="en-US"/>
         </w:rPr>
-        <w:t>Rewriting the testset</w:t>
-      </w:r>
-    </w:p>
-    <w:p>
-      <w:pPr>
-        <w:rPr>
-          <w:rFonts w:cs="Arial"/>
-          <w:szCs w:val="22"/>
-          <w:lang w:val="en-US"/>
-        </w:rPr>
-      </w:pPr>
-      <w:r>
-        <w:rPr>
-          <w:rFonts w:cs="Arial"/>
-          <w:szCs w:val="22"/>
-          <w:lang w:val="en-US"/>
-        </w:rPr>
-        <w:t>During the development the testset was re-written a lot to accommodate for all the new features. But also the first head-up check of the testset was altered. In the new start screen you can see in 'one go’ that the startup of the server went well. That is, if you look at the column of ‘OK’ statuses after all the tests. And you can pick the interface pages from the start screen and paste them in your favorite</w:t>
+        <w:t xml:space="preserve">Version 3.7 </w:t>
       </w:r>
       <w:bookmarkStart w:id="0" w:name="_GoBack"/>
       <w:bookmarkEnd w:id="0"/>
       <w:r>
         <w:rPr>
           <w:rFonts w:cs="Arial"/>
-          <w:szCs w:val="22"/>
-          <w:lang w:val="en-US"/>
-        </w:rPr>
-        <w:t xml:space="preserve"> browser.</w:t>
+          <w:b/>
+          <w:szCs w:val="22"/>
+          <w:lang w:val="en-US"/>
+        </w:rPr>
+        <w:t>Rewriting the testset</w:t>
+      </w:r>
+    </w:p>
+    <w:p>
+      <w:pPr>
+        <w:rPr>
+          <w:rFonts w:cs="Arial"/>
+          <w:szCs w:val="22"/>
+          <w:lang w:val="en-US"/>
+        </w:rPr>
+      </w:pPr>
+      <w:r>
+        <w:rPr>
+          <w:rFonts w:cs="Arial"/>
+          <w:szCs w:val="22"/>
+          <w:lang w:val="en-US"/>
+        </w:rPr>
+        <w:t>During the development the testset was re-written a lot to accommodate for all the new features. But also the first head-up check of the testset was altered. In the new start screen you can see in 'one go’ that the startup of the server went well. That is, if you look at the column of ‘OK’ statuses after all the tests. And you can pick the interface pages from the start screen and paste them in your favorite browser.</w:t>
       </w:r>
     </w:p>
     <w:p>
@@ -6177,7 +6178,7 @@
           <w:noProof/>
         </w:rPr>
         <w:pict>
-          <v:shape id="_x0000_i1027" type="#_x0000_t75" style="width:454pt;height:349.5pt;visibility:visible;mso-wrap-style:square">
+          <v:shape id="_x0000_i1027" type="#_x0000_t75" style="width:453.75pt;height:349.5pt;visibility:visible;mso-wrap-style:square">
             <v:imagedata r:id="rId12" o:title=""/>
           </v:shape>
         </w:pict>
@@ -6277,27 +6278,14 @@
       </w:rPr>
       <w:tab/>
     </w:r>
-    <w:r>
-      <w:fldChar w:fldCharType="begin"/>
-    </w:r>
-    <w:r>
-      <w:instrText xml:space="preserve"> DATE </w:instrText>
-    </w:r>
-    <w:r>
-      <w:fldChar w:fldCharType="separate"/>
-    </w:r>
-    <w:r>
-      <w:rPr>
-        <w:noProof/>
-      </w:rPr>
-      <w:t>24-5-2016</w:t>
-    </w:r>
-    <w:r>
-      <w:rPr>
-        <w:noProof/>
-      </w:rPr>
-      <w:fldChar w:fldCharType="end"/>
-    </w:r>
+    <w:fldSimple w:instr=" DATE ">
+      <w:r>
+        <w:rPr>
+          <w:noProof/>
+        </w:rPr>
+        <w:t>2-7-2016</w:t>
+      </w:r>
+    </w:fldSimple>
     <w:r>
       <w:rPr>
         <w:lang w:val="fr-FR"/>
@@ -6328,7 +6316,7 @@
         <w:noProof/>
         <w:lang w:val="fr-FR"/>
       </w:rPr>
-      <w:t>7</w:t>
+      <w:t>6</w:t>
     </w:r>
     <w:r>
       <w:fldChar w:fldCharType="end"/>
@@ -6385,117 +6373,55 @@
         <w:top w:val="single" w:sz="6" w:space="1" w:color="auto"/>
       </w:pBdr>
     </w:pPr>
-    <w:r>
-      <w:fldChar w:fldCharType="begin"/>
-    </w:r>
-    <w:r>
-      <w:instrText xml:space="preserve"> FILENAME  \* MERGEFORMAT </w:instrText>
-    </w:r>
-    <w:r>
-      <w:fldChar w:fldCharType="separate"/>
-    </w:r>
-    <w:r>
-      <w:rPr>
-        <w:noProof/>
-      </w:rPr>
-      <w:t>Document2</w:t>
-    </w:r>
-    <w:r>
-      <w:rPr>
-        <w:noProof/>
-      </w:rPr>
-      <w:fldChar w:fldCharType="end"/>
-    </w:r>
+    <w:fldSimple w:instr=" FILENAME  \* MERGEFORMAT ">
+      <w:r>
+        <w:rPr>
+          <w:noProof/>
+        </w:rPr>
+        <w:t>Document2</w:t>
+      </w:r>
+    </w:fldSimple>
     <w:r>
       <w:t xml:space="preserve"> (versie 1.</w:t>
     </w:r>
-    <w:r>
-      <w:fldChar w:fldCharType="begin"/>
-    </w:r>
-    <w:r>
-      <w:instrText xml:space="preserve"> REVNUM  \* MERGEFORMAT </w:instrText>
-    </w:r>
-    <w:r>
-      <w:fldChar w:fldCharType="separate"/>
-    </w:r>
-    <w:r>
-      <w:rPr>
-        <w:noProof/>
-      </w:rPr>
-      <w:t>1</w:t>
-    </w:r>
-    <w:r>
-      <w:rPr>
-        <w:noProof/>
-      </w:rPr>
-      <w:fldChar w:fldCharType="end"/>
-    </w:r>
+    <w:fldSimple w:instr=" REVNUM  \* MERGEFORMAT ">
+      <w:r>
+        <w:rPr>
+          <w:noProof/>
+        </w:rPr>
+        <w:t>1</w:t>
+      </w:r>
+    </w:fldSimple>
     <w:r>
       <w:t>)</w:t>
     </w:r>
-    <w:r>
-      <w:fldChar w:fldCharType="begin"/>
-    </w:r>
-    <w:r>
-      <w:instrText xml:space="preserve"> SUBJECT  \* MERGEFORMAT </w:instrText>
-    </w:r>
-    <w:r>
-      <w:fldChar w:fldCharType="separate"/>
-    </w:r>
-    <w:r>
-      <w:t>&lt;Onderwerp&gt;</w:t>
-    </w:r>
-    <w:r>
-      <w:fldChar w:fldCharType="end"/>
-    </w:r>
+    <w:fldSimple w:instr=" SUBJECT  \* MERGEFORMAT ">
+      <w:r>
+        <w:t>&lt;Onderwerp&gt;</w:t>
+      </w:r>
+    </w:fldSimple>
     <w:r>
       <w:tab/>
     </w:r>
-    <w:r>
-      <w:fldChar w:fldCharType="begin"/>
-    </w:r>
-    <w:r>
-      <w:instrText xml:space="preserve"> DATE </w:instrText>
-    </w:r>
-    <w:r>
-      <w:fldChar w:fldCharType="separate"/>
-    </w:r>
-    <w:r>
-      <w:rPr>
-        <w:noProof/>
-      </w:rPr>
-      <w:t>24-5-2016</w:t>
-    </w:r>
-    <w:r>
-      <w:rPr>
-        <w:noProof/>
-      </w:rPr>
-      <w:fldChar w:fldCharType="end"/>
-    </w:r>
+    <w:fldSimple w:instr=" DATE ">
+      <w:r>
+        <w:rPr>
+          <w:noProof/>
+        </w:rPr>
+        <w:t>2-7-2016</w:t>
+      </w:r>
+    </w:fldSimple>
     <w:r>
       <w:t xml:space="preserve"> </w:t>
     </w:r>
-    <w:r>
-      <w:fldChar w:fldCharType="begin"/>
-    </w:r>
-    <w:r>
-      <w:instrText xml:space="preserve"> TIME </w:instrText>
-    </w:r>
-    <w:r>
-      <w:fldChar w:fldCharType="separate"/>
-    </w:r>
-    <w:r>
-      <w:rPr>
-        <w:noProof/>
-      </w:rPr>
-      <w:t xml:space="preserve">8:51 </w:t>
-    </w:r>
-    <w:r>
-      <w:rPr>
-        <w:noProof/>
-      </w:rPr>
-      <w:fldChar w:fldCharType="end"/>
-    </w:r>
+    <w:fldSimple w:instr=" TIME ">
+      <w:r>
+        <w:rPr>
+          <w:noProof/>
+        </w:rPr>
+        <w:t xml:space="preserve">5:05 </w:t>
+      </w:r>
+    </w:fldSimple>
     <w:r>
       <w:tab/>
       <w:t xml:space="preserve">Pagina </w:t>
@@ -6641,7 +6567,7 @@
           <v:path o:extrusionok="f" gradientshapeok="t" o:connecttype="rect"/>
           <o:lock v:ext="edit" aspectratio="t"/>
         </v:shapetype>
-        <v:shape id="_x0000_i1028" type="#_x0000_t75" style="width:33pt;height:17pt">
+        <v:shape id="_x0000_i1028" type="#_x0000_t75" style="width:33pt;height:17.25pt">
           <v:imagedata r:id="rId1" o:title=""/>
         </v:shape>
       </w:pict>
@@ -6725,7 +6651,7 @@
                       <v:path o:extrusionok="f" gradientshapeok="t" o:connecttype="rect"/>
                       <o:lock v:ext="edit" aspectratio="t"/>
                     </v:shapetype>
-                    <v:shape id="_x0000_i1029" type="#_x0000_t75" style="width:3269pt;height:3194.5pt">
+                    <v:shape id="_x0000_i1029" type="#_x0000_t75" style="width:3269.25pt;height:3194.25pt">
                       <v:imagedata r:id="rId1" o:title="" croptop="-3411f" cropbottom="17272f" cropleft="2294f" cropright="2294f"/>
                     </v:shape>
                   </w:pict>
@@ -8546,7 +8472,7 @@
 </file>
 
 <file path=customXml/itemProps1.xml><?xml version="1.0" encoding="utf-8"?>
-<ds:datastoreItem xmlns:ds="http://schemas.openxmlformats.org/officeDocument/2006/customXml" ds:itemID="{77C19D72-51FD-4470-917B-E37F61180106}">
+<ds:datastoreItem xmlns:ds="http://schemas.openxmlformats.org/officeDocument/2006/customXml" ds:itemID="{22A443FD-F159-428F-8608-AE0F1275BA12}">
   <ds:schemaRefs>
     <ds:schemaRef ds:uri="http://schemas.openxmlformats.org/officeDocument/2006/bibliography"/>
   </ds:schemaRefs>

</xml_diff>